<commit_message>
Update results files with last experiment ( 5 conv layers with 30 epochs)
</commit_message>
<xml_diff>
--- a/Experimetns/Computer Vision test results.docx
+++ b/Experimetns/Computer Vision test results.docx
@@ -30,6 +30,15 @@
       <w:pPr>
         <w:jc w:val="right"/>
         <w:rPr>
+          <w:b/>
+          <w:bCs/>
+          <w:u w:val="single"/>
+          <w:rtl/>
+          <w:lang w:val="en-US"/>
+        </w:rPr>
+      </w:pPr>
+      <w:r>
+        <w:rPr>
           <w:rFonts w:hint="cs"/>
           <w:b/>
           <w:bCs/>
@@ -37,22 +46,12 @@
           <w:rtl/>
           <w:lang w:val="en-US"/>
         </w:rPr>
-      </w:pPr>
-      <w:r>
-        <w:rPr>
-          <w:rFonts w:hint="cs"/>
-          <w:b/>
-          <w:bCs/>
-          <w:u w:val="single"/>
-          <w:rtl/>
-          <w:lang w:val="en-US"/>
-        </w:rPr>
         <w:t>4 שכבות קונבולוציה:</w:t>
       </w:r>
     </w:p>
     <w:p>
       <w:pPr>
-        <w:pStyle w:val="ListParagraph"/>
+        <w:pStyle w:val="a3"/>
         <w:numPr>
           <w:ilvl w:val="0"/>
           <w:numId w:val="1"/>
@@ -68,7 +67,7 @@
     </w:p>
     <w:p>
       <w:pPr>
-        <w:pStyle w:val="ListParagraph"/>
+        <w:pStyle w:val="a3"/>
         <w:bidi/>
         <w:jc w:val="center"/>
         <w:rPr>
@@ -119,7 +118,7 @@
     </w:p>
     <w:p>
       <w:pPr>
-        <w:pStyle w:val="ListParagraph"/>
+        <w:pStyle w:val="a3"/>
         <w:bidi/>
         <w:jc w:val="center"/>
         <w:rPr>
@@ -129,7 +128,7 @@
     </w:p>
     <w:p>
       <w:pPr>
-        <w:pStyle w:val="ListParagraph"/>
+        <w:pStyle w:val="a3"/>
         <w:numPr>
           <w:ilvl w:val="0"/>
           <w:numId w:val="1"/>
@@ -143,19 +142,7 @@
         <w:rPr>
           <w:lang w:val="en-US"/>
         </w:rPr>
-        <w:t xml:space="preserve">Epoch = </w:t>
-      </w:r>
-      <w:r>
-        <w:rPr>
-          <w:lang w:val="en-US"/>
-        </w:rPr>
-        <w:t>15</w:t>
-      </w:r>
-      <w:r>
-        <w:rPr>
-          <w:lang w:val="en-US"/>
-        </w:rPr>
-        <w:t>, Face Expressions = 7</w:t>
+        <w:t>Epoch = 15, Face Expressions = 7</w:t>
       </w:r>
     </w:p>
     <w:p>
@@ -252,7 +239,7 @@
     </w:p>
     <w:p>
       <w:pPr>
-        <w:pStyle w:val="ListParagraph"/>
+        <w:pStyle w:val="a3"/>
         <w:numPr>
           <w:ilvl w:val="0"/>
           <w:numId w:val="1"/>
@@ -263,7 +250,6 @@
         <w:rPr>
           <w:lang w:val="en-US"/>
         </w:rPr>
-        <w:lastRenderedPageBreak/>
         <w:t>Epoch = 5, Face Expressions = 7</w:t>
       </w:r>
     </w:p>
@@ -356,30 +342,18 @@
           <w:rtl/>
           <w:lang w:val="en-US"/>
         </w:rPr>
-        <w:t>5</w:t>
-      </w:r>
-      <w:r>
-        <w:rPr>
-          <w:rFonts w:hint="cs"/>
-          <w:b/>
-          <w:bCs/>
-          <w:u w:val="single"/>
-          <w:rtl/>
-          <w:lang w:val="en-US"/>
-        </w:rPr>
-        <w:t xml:space="preserve"> שכבות קונבולוציה:</w:t>
-      </w:r>
-    </w:p>
-    <w:p>
-      <w:pPr>
-        <w:pStyle w:val="ListParagraph"/>
+        <w:t>5 שכבות קונבולוציה:</w:t>
+      </w:r>
+    </w:p>
+    <w:p>
+      <w:pPr>
+        <w:pStyle w:val="a3"/>
         <w:numPr>
           <w:ilvl w:val="0"/>
           <w:numId w:val="1"/>
         </w:numPr>
         <w:bidi/>
         <w:rPr>
-          <w:rFonts w:hint="cs"/>
           <w:rtl/>
         </w:rPr>
       </w:pPr>
@@ -397,6 +371,7 @@
         <w:rPr>
           <w:b/>
           <w:bCs/>
+          <w:rtl/>
           <w:lang w:val="en-US"/>
         </w:rPr>
       </w:pPr>
@@ -441,6 +416,132 @@
         </w:drawing>
       </w:r>
     </w:p>
+    <w:p>
+      <w:pPr>
+        <w:jc w:val="right"/>
+        <w:rPr>
+          <w:b/>
+          <w:bCs/>
+          <w:u w:val="single"/>
+          <w:rtl/>
+          <w:lang w:val="en-US"/>
+        </w:rPr>
+      </w:pPr>
+    </w:p>
+    <w:p>
+      <w:pPr>
+        <w:pStyle w:val="a3"/>
+        <w:numPr>
+          <w:ilvl w:val="0"/>
+          <w:numId w:val="1"/>
+        </w:numPr>
+        <w:bidi/>
+        <w:rPr>
+          <w:rtl/>
+        </w:rPr>
+      </w:pPr>
+      <w:r>
+        <w:rPr>
+          <w:lang w:val="en-US"/>
+        </w:rPr>
+        <w:lastRenderedPageBreak/>
+        <w:t xml:space="preserve">Epoch = </w:t>
+      </w:r>
+      <w:r>
+        <w:rPr>
+          <w:lang w:val="en-US"/>
+        </w:rPr>
+        <w:t>30</w:t>
+      </w:r>
+      <w:r>
+        <w:rPr>
+          <w:lang w:val="en-US"/>
+        </w:rPr>
+        <w:t>, Face Expressions = 7</w:t>
+      </w:r>
+      <w:r>
+        <w:rPr>
+          <w:rFonts w:hint="cs"/>
+          <w:rtl/>
+        </w:rPr>
+        <w:t xml:space="preserve"> </w:t>
+      </w:r>
+      <w:r>
+        <w:rPr>
+          <w:rFonts w:hint="cs"/>
+          <w:rtl/>
+          <w:lang w:val="en-US"/>
+        </w:rPr>
+        <w:t>:</w:t>
+      </w:r>
+      <w:r>
+        <w:rPr>
+          <w:rtl/>
+          <w:lang w:val="en-US"/>
+        </w:rPr>
+        <w:br/>
+      </w:r>
+      <w:r>
+        <w:rPr>
+          <w:rtl/>
+          <w:lang w:val="en-US"/>
+        </w:rPr>
+        <w:br/>
+      </w:r>
+      <w:r>
+        <w:rPr>
+          <w:noProof/>
+        </w:rPr>
+        <w:drawing>
+          <wp:inline distT="0" distB="0" distL="0" distR="0" wp14:anchorId="5FF91FAC" wp14:editId="05F38F9C">
+            <wp:extent cx="4062730" cy="2779455"/>
+            <wp:effectExtent l="0" t="0" r="0" b="1905"/>
+            <wp:docPr id="6" name="תמונה 6"/>
+            <wp:cNvGraphicFramePr>
+              <a:graphicFrameLocks xmlns:a="http://schemas.openxmlformats.org/drawingml/2006/main" noChangeAspect="1"/>
+            </wp:cNvGraphicFramePr>
+            <a:graphic xmlns:a="http://schemas.openxmlformats.org/drawingml/2006/main">
+              <a:graphicData uri="http://schemas.openxmlformats.org/drawingml/2006/picture">
+                <pic:pic xmlns:pic="http://schemas.openxmlformats.org/drawingml/2006/picture">
+                  <pic:nvPicPr>
+                    <pic:cNvPr id="1" name=""/>
+                    <pic:cNvPicPr/>
+                  </pic:nvPicPr>
+                  <pic:blipFill>
+                    <a:blip r:embed="rId9"/>
+                    <a:stretch>
+                      <a:fillRect/>
+                    </a:stretch>
+                  </pic:blipFill>
+                  <pic:spPr>
+                    <a:xfrm>
+                      <a:off x="0" y="0"/>
+                      <a:ext cx="4067235" cy="2782537"/>
+                    </a:xfrm>
+                    <a:prstGeom prst="rect">
+                      <a:avLst/>
+                    </a:prstGeom>
+                  </pic:spPr>
+                </pic:pic>
+              </a:graphicData>
+            </a:graphic>
+          </wp:inline>
+        </w:drawing>
+      </w:r>
+    </w:p>
+    <w:p>
+      <w:pPr>
+        <w:bidi/>
+        <w:jc w:val="center"/>
+        <w:rPr>
+          <w:rFonts w:hint="cs"/>
+          <w:b/>
+          <w:bCs/>
+          <w:rtl/>
+          <w:lang w:val="en-US"/>
+        </w:rPr>
+      </w:pPr>
+    </w:p>
     <w:sectPr>
       <w:pgSz w:w="11906" w:h="16838"/>
       <w:pgMar w:top="1440" w:right="1440" w:bottom="1440" w:left="1440" w:header="708" w:footer="708" w:gutter="0"/>
@@ -579,7 +680,7 @@
         <w:rFonts w:asciiTheme="minorHAnsi" w:eastAsiaTheme="minorHAnsi" w:hAnsiTheme="minorHAnsi" w:cstheme="minorBidi"/>
         <w:sz w:val="22"/>
         <w:szCs w:val="22"/>
-        <w:lang w:val="en-IL" w:eastAsia="en-US" w:bidi="he-IL"/>
+        <w:lang w:eastAsia="en-US" w:bidi="he-IL"/>
       </w:rPr>
     </w:rPrDefault>
     <w:pPrDefault>
@@ -966,18 +1067,18 @@
     <w:lsdException w:name="Unresolved Mention" w:semiHidden="1" w:unhideWhenUsed="1"/>
     <w:lsdException w:name="Smart Link" w:semiHidden="1" w:unhideWhenUsed="1"/>
   </w:latentStyles>
-  <w:style w:type="paragraph" w:default="1" w:styleId="Normal">
+  <w:style w:type="paragraph" w:default="1" w:styleId="a">
     <w:name w:val="Normal"/>
     <w:qFormat/>
     <w:rsid w:val="00666781"/>
   </w:style>
-  <w:style w:type="character" w:default="1" w:styleId="DefaultParagraphFont">
+  <w:style w:type="character" w:default="1" w:styleId="a0">
     <w:name w:val="Default Paragraph Font"/>
     <w:uiPriority w:val="1"/>
     <w:semiHidden/>
     <w:unhideWhenUsed/>
   </w:style>
-  <w:style w:type="table" w:default="1" w:styleId="TableNormal">
+  <w:style w:type="table" w:default="1" w:styleId="a1">
     <w:name w:val="Normal Table"/>
     <w:uiPriority w:val="99"/>
     <w:semiHidden/>
@@ -992,15 +1093,15 @@
       </w:tblCellMar>
     </w:tblPr>
   </w:style>
-  <w:style w:type="numbering" w:default="1" w:styleId="NoList">
+  <w:style w:type="numbering" w:default="1" w:styleId="a2">
     <w:name w:val="No List"/>
     <w:uiPriority w:val="99"/>
     <w:semiHidden/>
     <w:unhideWhenUsed/>
   </w:style>
-  <w:style w:type="paragraph" w:styleId="ListParagraph">
+  <w:style w:type="paragraph" w:styleId="a3">
     <w:name w:val="List Paragraph"/>
-    <w:basedOn w:val="Normal"/>
+    <w:basedOn w:val="a"/>
     <w:uiPriority w:val="34"/>
     <w:qFormat/>
     <w:rsid w:val="001E222F"/>

</xml_diff>